<commit_message>
nice pong code for lecture 2
</commit_message>
<xml_diff>
--- a/Notes/Lec1/Syllabus.docx
+++ b/Notes/Lec1/Syllabus.docx
@@ -231,7 +231,10 @@
         </w:numPr>
       </w:pPr>
       <w:r>
-        <w:t xml:space="preserve">Mouse and keyboard interactions </w:t>
+        <w:t>Mouse</w:t>
+      </w:r>
+      <w:r>
+        <w:t xml:space="preserve"> interaction</w:t>
       </w:r>
     </w:p>
     <w:p>
@@ -371,8 +374,6 @@
       <w:r>
         <w:t xml:space="preserve">Writing a simple class </w:t>
       </w:r>
-      <w:bookmarkStart w:id="0" w:name="_GoBack"/>
-      <w:bookmarkEnd w:id="0"/>
     </w:p>
     <w:p>
       <w:pPr>
@@ -559,6 +560,18 @@
       <w:pPr>
         <w:pStyle w:val="ListParagraph"/>
         <w:numPr>
+          <w:ilvl w:val="1"/>
+          <w:numId w:val="6"/>
+        </w:numPr>
+      </w:pPr>
+      <w:r>
+        <w:t xml:space="preserve">Doing L Trees and decorating your own :D </w:t>
+      </w:r>
+    </w:p>
+    <w:p>
+      <w:pPr>
+        <w:pStyle w:val="ListParagraph"/>
+        <w:numPr>
           <w:ilvl w:val="0"/>
           <w:numId w:val="6"/>
         </w:numPr>
@@ -580,6 +593,18 @@
       </w:pPr>
       <w:r>
         <w:t xml:space="preserve">Making a simple data visualization with Twitter data </w:t>
+      </w:r>
+    </w:p>
+    <w:p>
+      <w:pPr>
+        <w:pStyle w:val="ListParagraph"/>
+        <w:numPr>
+          <w:ilvl w:val="1"/>
+          <w:numId w:val="6"/>
+        </w:numPr>
+      </w:pPr>
+      <w:r>
+        <w:t>Using Twitter API to visualize the evolvement of memes</w:t>
       </w:r>
     </w:p>
     <w:p/>
@@ -631,6 +656,39 @@
       <w:pPr>
         <w:pStyle w:val="ListParagraph"/>
         <w:numPr>
+          <w:ilvl w:val="1"/>
+          <w:numId w:val="7"/>
+        </w:numPr>
+      </w:pPr>
+      <w:r>
+        <w:t xml:space="preserve">Introduction to a GUI library </w:t>
+      </w:r>
+    </w:p>
+    <w:p>
+      <w:pPr>
+        <w:pStyle w:val="ListParagraph"/>
+        <w:numPr>
+          <w:ilvl w:val="1"/>
+          <w:numId w:val="7"/>
+        </w:numPr>
+      </w:pPr>
+      <w:r>
+        <w:t>Buttons, menus, sliders, interactions</w:t>
+      </w:r>
+      <w:r>
+        <w:t xml:space="preserve"> (mouse, keyboard), textbox, </w:t>
+      </w:r>
+      <w:r>
+        <w:t>switches/checkboxes</w:t>
+      </w:r>
+      <w:r>
+        <w:t>, dropdowns</w:t>
+      </w:r>
+    </w:p>
+    <w:p>
+      <w:pPr>
+        <w:pStyle w:val="ListParagraph"/>
+        <w:numPr>
           <w:ilvl w:val="0"/>
           <w:numId w:val="7"/>
         </w:numPr>
@@ -643,6 +701,21 @@
       <w:pPr>
         <w:pStyle w:val="ListParagraph"/>
         <w:numPr>
+          <w:ilvl w:val="1"/>
+          <w:numId w:val="7"/>
+        </w:numPr>
+      </w:pPr>
+      <w:r>
+        <w:t xml:space="preserve">Making Tetris with your </w:t>
+      </w:r>
+      <w:r>
+        <w:t xml:space="preserve">own UI! :D </w:t>
+      </w:r>
+    </w:p>
+    <w:p>
+      <w:pPr>
+        <w:pStyle w:val="ListParagraph"/>
+        <w:numPr>
           <w:ilvl w:val="0"/>
           <w:numId w:val="7"/>
         </w:numPr>
@@ -656,6 +729,56 @@
       <w:r>
         <w:t>Making and lighting a digital city</w:t>
       </w:r>
+    </w:p>
+    <w:p>
+      <w:pPr>
+        <w:pStyle w:val="ListParagraph"/>
+        <w:numPr>
+          <w:ilvl w:val="1"/>
+          <w:numId w:val="7"/>
+        </w:numPr>
+      </w:pPr>
+      <w:r>
+        <w:t>3D coordinate system in Processing</w:t>
+      </w:r>
+    </w:p>
+    <w:p>
+      <w:pPr>
+        <w:pStyle w:val="ListParagraph"/>
+        <w:numPr>
+          <w:ilvl w:val="1"/>
+          <w:numId w:val="7"/>
+        </w:numPr>
+      </w:pPr>
+      <w:r>
+        <w:t>3D primatives in Processing</w:t>
+      </w:r>
+    </w:p>
+    <w:p>
+      <w:pPr>
+        <w:pStyle w:val="ListParagraph"/>
+        <w:numPr>
+          <w:ilvl w:val="1"/>
+          <w:numId w:val="7"/>
+        </w:numPr>
+      </w:pPr>
+      <w:r>
+        <w:t>Lights in processing</w:t>
+      </w:r>
+    </w:p>
+    <w:p>
+      <w:pPr>
+        <w:pStyle w:val="ListParagraph"/>
+        <w:numPr>
+          <w:ilvl w:val="1"/>
+          <w:numId w:val="7"/>
+        </w:numPr>
+      </w:pPr>
+      <w:r>
+        <w:t xml:space="preserve">Programming a mini city </w:t>
+      </w:r>
+      <w:bookmarkStart w:id="0" w:name="_GoBack"/>
+      <w:bookmarkEnd w:id="0"/>
     </w:p>
     <w:p/>
     <w:p>

</xml_diff>